<commit_message>
Repaired large size file issue
</commit_message>
<xml_diff>
--- a/geeksforgeeks/dp/PROBLEMS_SOLN.docx
+++ b/geeksforgeeks/dp/PROBLEMS_SOLN.docx
@@ -1833,6 +1833,7 @@
           <w:bdr w:val="none" w:sz="0" w:space="0" w:color="auto" w:frame="1"/>
           <w:shd w:val="clear" w:color="auto" w:fill="FFFFFF"/>
         </w:rPr>
+        <w:lastRenderedPageBreak/>
         <w:t>The problem is the same finding number of binary strings which does not contain consecutive 1’s. (Here buildings)</w:t>
       </w:r>
     </w:p>
@@ -2507,7 +2508,6 @@
           <w:sz w:val="15"/>
           <w:szCs w:val="15"/>
         </w:rPr>
-        <w:lastRenderedPageBreak/>
         <w:t xml:space="preserve">The two subssequence are 'a'(first) and 'a'(second). </w:t>
       </w:r>
     </w:p>
@@ -3199,7 +3199,6 @@
           <w:szCs w:val="16"/>
           <w:bdr w:val="none" w:sz="0" w:space="0" w:color="auto" w:frame="1"/>
         </w:rPr>
-        <w:lastRenderedPageBreak/>
         <w:t>9</w:t>
       </w:r>
       <w:r>
@@ -3345,6 +3344,7 @@
         <w:outlineLvl w:val="0"/>
       </w:pPr>
       <w:r>
+        <w:lastRenderedPageBreak/>
         <w:t>Let T[i][i] represent maximum length of a snake which ends at cell (i, j), then for given matrix M, the DP relation is defined as –</w:t>
       </w:r>
     </w:p>
@@ -3900,6 +3900,358 @@
     </w:p>
     <w:p>
       <w:pPr>
+        <w:shd w:val="clear" w:color="auto" w:fill="FFFFFF"/>
+        <w:spacing w:after="63" w:line="240" w:lineRule="auto"/>
+        <w:jc w:val="both"/>
+        <w:textAlignment w:val="baseline"/>
+        <w:outlineLvl w:val="0"/>
+        <w:rPr>
+          <w:rFonts w:ascii="Helvetica" w:eastAsia="Times New Roman" w:hAnsi="Helvetica" w:cs="Helvetica"/>
+          <w:b/>
+          <w:color w:val="000000"/>
+          <w:kern w:val="36"/>
+          <w:sz w:val="35"/>
+          <w:szCs w:val="35"/>
+        </w:rPr>
+      </w:pPr>
+      <w:r>
+        <w:rPr>
+          <w:rFonts w:ascii="Helvetica" w:eastAsia="Times New Roman" w:hAnsi="Helvetica" w:cs="Helvetica"/>
+          <w:b/>
+          <w:color w:val="000000"/>
+          <w:kern w:val="36"/>
+          <w:sz w:val="35"/>
+          <w:szCs w:val="35"/>
+        </w:rPr>
+        <w:t>High-effort vs. Low-effort Tasks Problem</w:t>
+      </w:r>
+    </w:p>
+    <w:p>
+      <w:pPr>
+        <w:pStyle w:val="NormalWeb"/>
+        <w:shd w:val="clear" w:color="auto" w:fill="FFFFFF"/>
+        <w:spacing w:before="0" w:beforeAutospacing="0" w:after="125" w:afterAutospacing="0"/>
+        <w:jc w:val="both"/>
+        <w:textAlignment w:val="baseline"/>
+        <w:rPr>
+          <w:rFonts w:ascii="Helvetica" w:hAnsi="Helvetica" w:cs="Helvetica"/>
+          <w:color w:val="000000"/>
+          <w:sz w:val="16"/>
+          <w:szCs w:val="16"/>
+        </w:rPr>
+      </w:pPr>
+      <w:r>
+        <w:rPr>
+          <w:rFonts w:ascii="Helvetica" w:hAnsi="Helvetica" w:cs="Helvetica"/>
+          <w:color w:val="000000"/>
+          <w:sz w:val="16"/>
+          <w:szCs w:val="16"/>
+        </w:rPr>
+        <w:t>You are given n days and for each day (di) you could either perform a high effort tasks (hi) or a low effort tasks (li) or no task with the constraint that you can choose a high-effort tasks only if you chose no task on the previous day. Write a program to find the maximum amount of tasks you can perform within these n days.</w:t>
+      </w:r>
+    </w:p>
+    <w:p>
+      <w:pPr>
+        <w:pStyle w:val="HTMLPreformatted"/>
+        <w:pBdr>
+          <w:top w:val="single" w:sz="4" w:space="6" w:color="EDEDED"/>
+          <w:left w:val="single" w:sz="4" w:space="6" w:color="EDEDED"/>
+          <w:bottom w:val="single" w:sz="4" w:space="6" w:color="EDEDED"/>
+          <w:right w:val="single" w:sz="4" w:space="6" w:color="EDEDED"/>
+        </w:pBdr>
+        <w:shd w:val="clear" w:color="auto" w:fill="E0E0E0"/>
+        <w:spacing w:after="125"/>
+        <w:jc w:val="both"/>
+        <w:textAlignment w:val="baseline"/>
+        <w:rPr>
+          <w:rFonts w:ascii="Consolas" w:hAnsi="Consolas" w:cs="Consolas"/>
+          <w:color w:val="000000"/>
+          <w:sz w:val="15"/>
+          <w:szCs w:val="15"/>
+        </w:rPr>
+      </w:pPr>
+      <w:r>
+        <w:rPr>
+          <w:rFonts w:ascii="Consolas" w:hAnsi="Consolas" w:cs="Consolas"/>
+          <w:color w:val="000000"/>
+          <w:sz w:val="15"/>
+          <w:szCs w:val="15"/>
+        </w:rPr>
+        <w:t>No. of days (n) = 5</w:t>
+      </w:r>
+    </w:p>
+    <w:p>
+      <w:pPr>
+        <w:pStyle w:val="HTMLPreformatted"/>
+        <w:pBdr>
+          <w:top w:val="single" w:sz="4" w:space="6" w:color="EDEDED"/>
+          <w:left w:val="single" w:sz="4" w:space="6" w:color="EDEDED"/>
+          <w:bottom w:val="single" w:sz="4" w:space="6" w:color="EDEDED"/>
+          <w:right w:val="single" w:sz="4" w:space="6" w:color="EDEDED"/>
+        </w:pBdr>
+        <w:shd w:val="clear" w:color="auto" w:fill="E0E0E0"/>
+        <w:spacing w:after="125"/>
+        <w:jc w:val="both"/>
+        <w:textAlignment w:val="baseline"/>
+        <w:rPr>
+          <w:rFonts w:ascii="Consolas" w:hAnsi="Consolas" w:cs="Consolas"/>
+          <w:color w:val="000000"/>
+          <w:sz w:val="15"/>
+          <w:szCs w:val="15"/>
+        </w:rPr>
+      </w:pPr>
+      <w:r>
+        <w:rPr>
+          <w:rFonts w:ascii="Consolas" w:hAnsi="Consolas" w:cs="Consolas"/>
+          <w:color w:val="000000"/>
+          <w:sz w:val="15"/>
+          <w:szCs w:val="15"/>
+        </w:rPr>
+        <w:t>Day      L.E.   H.E</w:t>
+      </w:r>
+    </w:p>
+    <w:p>
+      <w:pPr>
+        <w:pStyle w:val="HTMLPreformatted"/>
+        <w:pBdr>
+          <w:top w:val="single" w:sz="4" w:space="6" w:color="EDEDED"/>
+          <w:left w:val="single" w:sz="4" w:space="6" w:color="EDEDED"/>
+          <w:bottom w:val="single" w:sz="4" w:space="6" w:color="EDEDED"/>
+          <w:right w:val="single" w:sz="4" w:space="6" w:color="EDEDED"/>
+        </w:pBdr>
+        <w:shd w:val="clear" w:color="auto" w:fill="E0E0E0"/>
+        <w:spacing w:after="125"/>
+        <w:jc w:val="both"/>
+        <w:textAlignment w:val="baseline"/>
+        <w:rPr>
+          <w:rFonts w:ascii="Consolas" w:hAnsi="Consolas" w:cs="Consolas"/>
+          <w:color w:val="000000"/>
+          <w:sz w:val="15"/>
+          <w:szCs w:val="15"/>
+        </w:rPr>
+      </w:pPr>
+      <w:r>
+        <w:rPr>
+          <w:rFonts w:ascii="Consolas" w:hAnsi="Consolas" w:cs="Consolas"/>
+          <w:color w:val="000000"/>
+          <w:sz w:val="15"/>
+          <w:szCs w:val="15"/>
+        </w:rPr>
+        <w:t>1        1       3</w:t>
+      </w:r>
+    </w:p>
+    <w:p>
+      <w:pPr>
+        <w:pStyle w:val="HTMLPreformatted"/>
+        <w:pBdr>
+          <w:top w:val="single" w:sz="4" w:space="6" w:color="EDEDED"/>
+          <w:left w:val="single" w:sz="4" w:space="6" w:color="EDEDED"/>
+          <w:bottom w:val="single" w:sz="4" w:space="6" w:color="EDEDED"/>
+          <w:right w:val="single" w:sz="4" w:space="6" w:color="EDEDED"/>
+        </w:pBdr>
+        <w:shd w:val="clear" w:color="auto" w:fill="E0E0E0"/>
+        <w:spacing w:after="125"/>
+        <w:jc w:val="both"/>
+        <w:textAlignment w:val="baseline"/>
+        <w:rPr>
+          <w:rFonts w:ascii="Consolas" w:hAnsi="Consolas" w:cs="Consolas"/>
+          <w:color w:val="000000"/>
+          <w:sz w:val="15"/>
+          <w:szCs w:val="15"/>
+        </w:rPr>
+      </w:pPr>
+      <w:r>
+        <w:rPr>
+          <w:rFonts w:ascii="Consolas" w:hAnsi="Consolas" w:cs="Consolas"/>
+          <w:color w:val="000000"/>
+          <w:sz w:val="15"/>
+          <w:szCs w:val="15"/>
+        </w:rPr>
+        <w:t>2        5       6</w:t>
+      </w:r>
+    </w:p>
+    <w:p>
+      <w:pPr>
+        <w:pStyle w:val="HTMLPreformatted"/>
+        <w:pBdr>
+          <w:top w:val="single" w:sz="4" w:space="6" w:color="EDEDED"/>
+          <w:left w:val="single" w:sz="4" w:space="6" w:color="EDEDED"/>
+          <w:bottom w:val="single" w:sz="4" w:space="6" w:color="EDEDED"/>
+          <w:right w:val="single" w:sz="4" w:space="6" w:color="EDEDED"/>
+        </w:pBdr>
+        <w:shd w:val="clear" w:color="auto" w:fill="E0E0E0"/>
+        <w:spacing w:after="125"/>
+        <w:jc w:val="both"/>
+        <w:textAlignment w:val="baseline"/>
+        <w:rPr>
+          <w:rFonts w:ascii="Consolas" w:hAnsi="Consolas" w:cs="Consolas"/>
+          <w:color w:val="000000"/>
+          <w:sz w:val="15"/>
+          <w:szCs w:val="15"/>
+        </w:rPr>
+      </w:pPr>
+      <w:r>
+        <w:rPr>
+          <w:rFonts w:ascii="Consolas" w:hAnsi="Consolas" w:cs="Consolas"/>
+          <w:color w:val="000000"/>
+          <w:sz w:val="15"/>
+          <w:szCs w:val="15"/>
+        </w:rPr>
+        <w:t>3        4       8</w:t>
+      </w:r>
+    </w:p>
+    <w:p>
+      <w:pPr>
+        <w:pStyle w:val="HTMLPreformatted"/>
+        <w:pBdr>
+          <w:top w:val="single" w:sz="4" w:space="6" w:color="EDEDED"/>
+          <w:left w:val="single" w:sz="4" w:space="6" w:color="EDEDED"/>
+          <w:bottom w:val="single" w:sz="4" w:space="6" w:color="EDEDED"/>
+          <w:right w:val="single" w:sz="4" w:space="6" w:color="EDEDED"/>
+        </w:pBdr>
+        <w:shd w:val="clear" w:color="auto" w:fill="E0E0E0"/>
+        <w:spacing w:after="125"/>
+        <w:jc w:val="both"/>
+        <w:textAlignment w:val="baseline"/>
+        <w:rPr>
+          <w:rFonts w:ascii="Consolas" w:hAnsi="Consolas" w:cs="Consolas"/>
+          <w:color w:val="000000"/>
+          <w:sz w:val="15"/>
+          <w:szCs w:val="15"/>
+        </w:rPr>
+      </w:pPr>
+      <w:r>
+        <w:rPr>
+          <w:rFonts w:ascii="Consolas" w:hAnsi="Consolas" w:cs="Consolas"/>
+          <w:color w:val="000000"/>
+          <w:sz w:val="15"/>
+          <w:szCs w:val="15"/>
+        </w:rPr>
+        <w:t>4        5       7</w:t>
+      </w:r>
+    </w:p>
+    <w:p>
+      <w:pPr>
+        <w:pStyle w:val="HTMLPreformatted"/>
+        <w:pBdr>
+          <w:top w:val="single" w:sz="4" w:space="6" w:color="EDEDED"/>
+          <w:left w:val="single" w:sz="4" w:space="6" w:color="EDEDED"/>
+          <w:bottom w:val="single" w:sz="4" w:space="6" w:color="EDEDED"/>
+          <w:right w:val="single" w:sz="4" w:space="6" w:color="EDEDED"/>
+        </w:pBdr>
+        <w:shd w:val="clear" w:color="auto" w:fill="E0E0E0"/>
+        <w:spacing w:after="125"/>
+        <w:jc w:val="both"/>
+        <w:textAlignment w:val="baseline"/>
+        <w:rPr>
+          <w:rFonts w:ascii="Consolas" w:hAnsi="Consolas" w:cs="Consolas"/>
+          <w:color w:val="000000"/>
+          <w:sz w:val="15"/>
+          <w:szCs w:val="15"/>
+        </w:rPr>
+      </w:pPr>
+      <w:r>
+        <w:rPr>
+          <w:rFonts w:ascii="Consolas" w:hAnsi="Consolas" w:cs="Consolas"/>
+          <w:color w:val="000000"/>
+          <w:sz w:val="15"/>
+          <w:szCs w:val="15"/>
+        </w:rPr>
+        <w:t>5        3       6</w:t>
+      </w:r>
+    </w:p>
+    <w:p>
+      <w:pPr>
+        <w:pStyle w:val="HTMLPreformatted"/>
+        <w:pBdr>
+          <w:top w:val="single" w:sz="4" w:space="6" w:color="EDEDED"/>
+          <w:left w:val="single" w:sz="4" w:space="6" w:color="EDEDED"/>
+          <w:bottom w:val="single" w:sz="4" w:space="6" w:color="EDEDED"/>
+          <w:right w:val="single" w:sz="4" w:space="6" w:color="EDEDED"/>
+        </w:pBdr>
+        <w:shd w:val="clear" w:color="auto" w:fill="E0E0E0"/>
+        <w:spacing w:after="125"/>
+        <w:jc w:val="both"/>
+        <w:textAlignment w:val="baseline"/>
+        <w:rPr>
+          <w:rFonts w:ascii="Consolas" w:hAnsi="Consolas" w:cs="Consolas"/>
+          <w:color w:val="000000"/>
+          <w:sz w:val="15"/>
+          <w:szCs w:val="15"/>
+        </w:rPr>
+      </w:pPr>
+      <w:r>
+        <w:rPr>
+          <w:rFonts w:ascii="Consolas" w:hAnsi="Consolas" w:cs="Consolas"/>
+          <w:color w:val="000000"/>
+          <w:sz w:val="15"/>
+          <w:szCs w:val="15"/>
+        </w:rPr>
+        <w:t xml:space="preserve">Maximum amount of tasks </w:t>
+      </w:r>
+    </w:p>
+    <w:p>
+      <w:pPr>
+        <w:pStyle w:val="HTMLPreformatted"/>
+        <w:pBdr>
+          <w:top w:val="single" w:sz="4" w:space="6" w:color="EDEDED"/>
+          <w:left w:val="single" w:sz="4" w:space="6" w:color="EDEDED"/>
+          <w:bottom w:val="single" w:sz="4" w:space="6" w:color="EDEDED"/>
+          <w:right w:val="single" w:sz="4" w:space="6" w:color="EDEDED"/>
+        </w:pBdr>
+        <w:shd w:val="clear" w:color="auto" w:fill="E0E0E0"/>
+        <w:spacing w:after="125"/>
+        <w:jc w:val="both"/>
+        <w:textAlignment w:val="baseline"/>
+        <w:rPr>
+          <w:rFonts w:ascii="Consolas" w:hAnsi="Consolas" w:cs="Consolas"/>
+          <w:color w:val="000000"/>
+          <w:sz w:val="15"/>
+          <w:szCs w:val="15"/>
+        </w:rPr>
+      </w:pPr>
+      <w:r>
+        <w:rPr>
+          <w:rFonts w:ascii="Consolas" w:hAnsi="Consolas" w:cs="Consolas"/>
+          <w:color w:val="000000"/>
+          <w:sz w:val="15"/>
+          <w:szCs w:val="15"/>
+        </w:rPr>
+        <w:t xml:space="preserve">        = 3 + 5 + 4 + 5 + 3 </w:t>
+      </w:r>
+    </w:p>
+    <w:p>
+      <w:pPr>
+        <w:pStyle w:val="HTMLPreformatted"/>
+        <w:pBdr>
+          <w:top w:val="single" w:sz="4" w:space="6" w:color="EDEDED"/>
+          <w:left w:val="single" w:sz="4" w:space="6" w:color="EDEDED"/>
+          <w:bottom w:val="single" w:sz="4" w:space="6" w:color="EDEDED"/>
+          <w:right w:val="single" w:sz="4" w:space="6" w:color="EDEDED"/>
+        </w:pBdr>
+        <w:shd w:val="clear" w:color="auto" w:fill="E0E0E0"/>
+        <w:spacing w:after="125"/>
+        <w:jc w:val="both"/>
+        <w:textAlignment w:val="baseline"/>
+        <w:rPr>
+          <w:rFonts w:ascii="Consolas" w:hAnsi="Consolas" w:cs="Consolas"/>
+          <w:color w:val="000000"/>
+          <w:sz w:val="15"/>
+          <w:szCs w:val="15"/>
+        </w:rPr>
+      </w:pPr>
+      <w:r>
+        <w:rPr>
+          <w:rFonts w:ascii="Consolas" w:hAnsi="Consolas" w:cs="Consolas"/>
+          <w:color w:val="000000"/>
+          <w:sz w:val="15"/>
+          <w:szCs w:val="15"/>
+        </w:rPr>
+        <w:t xml:space="preserve">        = 20</w:t>
+      </w:r>
+    </w:p>
+    <w:p>
+      <w:pPr>
         <w:spacing w:after="120" w:line="240" w:lineRule="auto"/>
         <w:rPr>
           <w:rFonts w:ascii="Times New Roman" w:eastAsia="Times New Roman" w:hAnsi="Times New Roman" w:cs="Times New Roman"/>
@@ -3907,9 +4259,191 @@
         </w:rPr>
       </w:pPr>
     </w:p>
+    <w:p>
+      <w:pPr>
+        <w:spacing w:after="120" w:line="240" w:lineRule="auto"/>
+        <w:rPr>
+          <w:rFonts w:ascii="Times New Roman" w:eastAsia="Times New Roman" w:hAnsi="Times New Roman" w:cs="Times New Roman"/>
+          <w:sz w:val="20"/>
+        </w:rPr>
+      </w:pPr>
+      <w:r>
+        <w:rPr>
+          <w:rFonts w:ascii="Times New Roman" w:eastAsia="Times New Roman" w:hAnsi="Times New Roman" w:cs="Times New Roman"/>
+          <w:sz w:val="20"/>
+        </w:rPr>
+        <w:lastRenderedPageBreak/>
+        <w:t>int task_dp[n+1];</w:t>
+      </w:r>
+    </w:p>
+    <w:p>
+      <w:pPr>
+        <w:spacing w:after="120" w:line="240" w:lineRule="auto"/>
+        <w:rPr>
+          <w:rFonts w:ascii="Times New Roman" w:eastAsia="Times New Roman" w:hAnsi="Times New Roman" w:cs="Times New Roman"/>
+          <w:sz w:val="20"/>
+        </w:rPr>
+      </w:pPr>
+      <w:r>
+        <w:rPr>
+          <w:rFonts w:ascii="Times New Roman" w:eastAsia="Times New Roman" w:hAnsi="Times New Roman" w:cs="Times New Roman"/>
+          <w:sz w:val="20"/>
+        </w:rPr>
+        <w:t>// If n = 0, no solution exists</w:t>
+      </w:r>
+    </w:p>
+    <w:p>
+      <w:pPr>
+        <w:spacing w:after="120" w:line="240" w:lineRule="auto"/>
+        <w:rPr>
+          <w:rFonts w:ascii="Times New Roman" w:eastAsia="Times New Roman" w:hAnsi="Times New Roman" w:cs="Times New Roman"/>
+          <w:sz w:val="20"/>
+        </w:rPr>
+      </w:pPr>
+      <w:r>
+        <w:rPr>
+          <w:rFonts w:ascii="Times New Roman" w:eastAsia="Times New Roman" w:hAnsi="Times New Roman" w:cs="Times New Roman"/>
+          <w:sz w:val="20"/>
+        </w:rPr>
+        <w:t xml:space="preserve">task_dp[0] = 0; </w:t>
+      </w:r>
+    </w:p>
+    <w:p>
+      <w:pPr>
+        <w:spacing w:after="120" w:line="240" w:lineRule="auto"/>
+        <w:rPr>
+          <w:rFonts w:ascii="Times New Roman" w:eastAsia="Times New Roman" w:hAnsi="Times New Roman" w:cs="Times New Roman"/>
+          <w:sz w:val="20"/>
+        </w:rPr>
+      </w:pPr>
+      <w:r>
+        <w:rPr>
+          <w:rFonts w:ascii="Times New Roman" w:eastAsia="Times New Roman" w:hAnsi="Times New Roman" w:cs="Times New Roman"/>
+          <w:sz w:val="20"/>
+        </w:rPr>
+        <w:t>// If n = 1, high effort task on that day will be the solution</w:t>
+      </w:r>
+    </w:p>
+    <w:p>
+      <w:pPr>
+        <w:spacing w:after="120" w:line="240" w:lineRule="auto"/>
+        <w:rPr>
+          <w:rFonts w:ascii="Times New Roman" w:eastAsia="Times New Roman" w:hAnsi="Times New Roman" w:cs="Times New Roman"/>
+          <w:sz w:val="20"/>
+        </w:rPr>
+      </w:pPr>
+      <w:r>
+        <w:rPr>
+          <w:rFonts w:ascii="Times New Roman" w:eastAsia="Times New Roman" w:hAnsi="Times New Roman" w:cs="Times New Roman"/>
+          <w:sz w:val="20"/>
+        </w:rPr>
+        <w:t>task_dp[1] = high[0];</w:t>
+      </w:r>
+    </w:p>
+    <w:p>
+      <w:pPr>
+        <w:spacing w:after="120" w:line="240" w:lineRule="auto"/>
+        <w:rPr>
+          <w:rFonts w:ascii="Times New Roman" w:eastAsia="Times New Roman" w:hAnsi="Times New Roman" w:cs="Times New Roman"/>
+          <w:sz w:val="20"/>
+        </w:rPr>
+      </w:pPr>
+    </w:p>
+    <w:p>
+      <w:pPr>
+        <w:spacing w:after="120" w:line="240" w:lineRule="auto"/>
+        <w:rPr>
+          <w:rFonts w:ascii="Times New Roman" w:eastAsia="Times New Roman" w:hAnsi="Times New Roman" w:cs="Times New Roman"/>
+          <w:sz w:val="20"/>
+        </w:rPr>
+      </w:pPr>
+      <w:r>
+        <w:rPr>
+          <w:rFonts w:ascii="Times New Roman" w:eastAsia="Times New Roman" w:hAnsi="Times New Roman" w:cs="Times New Roman"/>
+          <w:sz w:val="20"/>
+        </w:rPr>
+        <w:t>for (int i = 2; i &lt;= n; i++)</w:t>
+      </w:r>
+    </w:p>
+    <w:p>
+      <w:pPr>
+        <w:spacing w:after="120" w:line="240" w:lineRule="auto"/>
+        <w:rPr>
+          <w:rFonts w:ascii="Times New Roman" w:eastAsia="Times New Roman" w:hAnsi="Times New Roman" w:cs="Times New Roman"/>
+          <w:sz w:val="20"/>
+        </w:rPr>
+      </w:pPr>
+      <w:r>
+        <w:rPr>
+          <w:rFonts w:ascii="Times New Roman" w:eastAsia="Times New Roman" w:hAnsi="Times New Roman" w:cs="Times New Roman"/>
+          <w:sz w:val="20"/>
+        </w:rPr>
+        <w:tab/>
+        <w:t>task_dp[i] = max(high[i-1] + task_dp[i-2],low[i-1] + task_dp[i-1]);</w:t>
+      </w:r>
+    </w:p>
+    <w:p>
+      <w:pPr>
+        <w:spacing w:after="120" w:line="240" w:lineRule="auto"/>
+        <w:rPr>
+          <w:rFonts w:ascii="Times New Roman" w:eastAsia="Times New Roman" w:hAnsi="Times New Roman" w:cs="Times New Roman"/>
+          <w:sz w:val="20"/>
+        </w:rPr>
+      </w:pPr>
+    </w:p>
+    <w:p>
+      <w:pPr>
+        <w:spacing w:after="120" w:line="240" w:lineRule="auto"/>
+        <w:rPr>
+          <w:rFonts w:ascii="Times New Roman" w:eastAsia="Times New Roman" w:hAnsi="Times New Roman" w:cs="Times New Roman"/>
+          <w:sz w:val="20"/>
+        </w:rPr>
+      </w:pPr>
+      <w:r>
+        <w:rPr>
+          <w:rFonts w:ascii="Times New Roman" w:eastAsia="Times New Roman" w:hAnsi="Times New Roman" w:cs="Times New Roman"/>
+          <w:sz w:val="20"/>
+        </w:rPr>
+        <w:t>TC : O(n)</w:t>
+      </w:r>
+    </w:p>
+    <w:p>
+      <w:pPr>
+        <w:spacing w:after="120" w:line="240" w:lineRule="auto"/>
+        <w:rPr>
+          <w:rFonts w:ascii="Times New Roman" w:eastAsia="Times New Roman" w:hAnsi="Times New Roman" w:cs="Times New Roman"/>
+          <w:sz w:val="20"/>
+        </w:rPr>
+      </w:pPr>
+      <w:r>
+        <w:rPr>
+          <w:rFonts w:ascii="Times New Roman" w:eastAsia="Times New Roman" w:hAnsi="Times New Roman" w:cs="Times New Roman"/>
+          <w:sz w:val="20"/>
+        </w:rPr>
+        <w:t>SC : O(n)</w:t>
+      </w:r>
+    </w:p>
+    <w:p>
+      <w:pPr>
+        <w:spacing w:after="120" w:line="240" w:lineRule="auto"/>
+        <w:rPr>
+          <w:rFonts w:ascii="Times New Roman" w:eastAsia="Times New Roman" w:hAnsi="Times New Roman" w:cs="Times New Roman"/>
+          <w:sz w:val="20"/>
+        </w:rPr>
+      </w:pPr>
+    </w:p>
+    <w:p>
+      <w:pPr>
+        <w:spacing w:after="120" w:line="240" w:lineRule="auto"/>
+        <w:rPr>
+          <w:rFonts w:ascii="Times New Roman" w:eastAsia="Times New Roman" w:hAnsi="Times New Roman" w:cs="Times New Roman"/>
+          <w:sz w:val="20"/>
+        </w:rPr>
+      </w:pPr>
+    </w:p>
     <w:sectPr>
       <w:pgSz w:w="12240" w:h="15840"/>
-      <w:pgMar w:top="1440" w:right="1440" w:bottom="1440" w:left="1440" w:header="720" w:footer="720" w:gutter="0"/>
+      <w:pgMar w:top="1440" w:right="1440" w:bottom="990" w:left="1440" w:header="720" w:footer="720" w:gutter="0"/>
       <w:cols w:space="720"/>
       <w:docGrid w:linePitch="360"/>
     </w:sectPr>
@@ -4195,6 +4729,7 @@
   <w:style w:type="character" w:default="1" w:styleId="DefaultParagraphFont">
     <w:name w:val="Default Paragraph Font"/>
     <w:uiPriority w:val="1"/>
+    <w:semiHidden/>
     <w:unhideWhenUsed/>
   </w:style>
   <w:style w:type="table" w:default="1" w:styleId="TableNormal">

</xml_diff>